<commit_message>
specifications to boilerplate, 4 still missing
</commit_message>
<xml_diff>
--- a/project_report.docx
+++ b/project_report.docx
@@ -5459,37 +5459,195 @@
           <w:lang w:val="en-US"/>
         </w:rPr>
       </w:pPr>
-    </w:p>
-    <w:p>
-      <w:pPr>
-        <w:rPr>
-          <w:lang w:val="en-US"/>
-        </w:rPr>
-      </w:pPr>
-      <w:r>
-        <w:rPr>
-          <w:lang w:val="en-US"/>
-        </w:rPr>
-        <w:t>3)</w:t>
-      </w:r>
-    </w:p>
-    <w:p>
-      <w:pPr>
-        <w:rPr>
-          <w:lang w:val="en-US"/>
-        </w:rPr>
-      </w:pPr>
-      <w:r>
-        <w:rPr>
-          <w:lang w:val="en-US"/>
-        </w:rPr>
-        <w:t xml:space="preserve">Potential improvements: encoding attempts as states, rewriting specification and implementation with regards to attempts as well. Attempts are currently </w:t>
-      </w:r>
-      <w:r>
-        <w:rPr>
-          <w:lang w:val="en-US"/>
-        </w:rPr>
-        <w:t xml:space="preserve">checked with valid_state (function), but maybe attempts-manipulation (transition) needs to be covered in the encoding as well, not just the snapshot of the validity. </w:t>
+      <w:r>
+        <w:rPr>
+          <w:lang w:val="en-US"/>
+        </w:rPr>
+        <w:t>Based on our bug specifications (with the same implementation across the eight SMT files), we are ruling out those models that return unsat. We include all the files in the .zip with this report. Our unsat models were, according to the bugs number</w:t>
+      </w:r>
+      <w:r>
+        <w:rPr>
+          <w:lang w:val="en-US"/>
+        </w:rPr>
+        <w:t>ed</w:t>
+      </w:r>
+      <w:r>
+        <w:rPr>
+          <w:lang w:val="en-US"/>
+        </w:rPr>
+        <w:t xml:space="preserve"> 1 through 8</w:t>
+      </w:r>
+      <w:r>
+        <w:rPr>
+          <w:lang w:val="en-US"/>
+        </w:rPr>
+        <w:t>, where some of the bugs were not encoded (see limitations).</w:t>
+      </w:r>
+    </w:p>
+    <w:p>
+      <w:pPr>
+        <w:pStyle w:val="ListParagraph"/>
+        <w:numPr>
+          <w:ilvl w:val="0"/>
+          <w:numId w:val="2"/>
+        </w:numPr>
+        <w:rPr>
+          <w:lang w:val="en-US"/>
+        </w:rPr>
+      </w:pPr>
+      <w:r>
+        <w:rPr>
+          <w:lang w:val="en-US"/>
+        </w:rPr>
+        <w:t>6</w:t>
+      </w:r>
+    </w:p>
+    <w:p>
+      <w:pPr>
+        <w:rPr>
+          <w:lang w:val="en-US"/>
+        </w:rPr>
+      </w:pPr>
+    </w:p>
+    <w:p>
+      <w:pPr>
+        <w:pStyle w:val="ListParagraph"/>
+        <w:numPr>
+          <w:ilvl w:val="0"/>
+          <w:numId w:val="1"/>
+        </w:numPr>
+        <w:rPr>
+          <w:sz w:val="32"/>
+          <w:szCs w:val="32"/>
+          <w:lang w:val="en-US"/>
+        </w:rPr>
+      </w:pPr>
+      <w:r>
+        <w:rPr>
+          <w:sz w:val="32"/>
+          <w:szCs w:val="32"/>
+          <w:lang w:val="en-US"/>
+        </w:rPr>
+        <w:t>Limitations</w:t>
+      </w:r>
+    </w:p>
+    <w:p>
+      <w:pPr>
+        <w:rPr>
+          <w:lang w:val="en-US"/>
+        </w:rPr>
+      </w:pPr>
+      <w:r>
+        <w:rPr>
+          <w:lang w:val="en-US"/>
+        </w:rPr>
+        <w:lastRenderedPageBreak/>
+        <w:t xml:space="preserve">Overall: </w:t>
+      </w:r>
+      <w:r>
+        <w:rPr>
+          <w:lang w:val="en-US"/>
+        </w:rPr>
+        <w:t>We did not arrive at just one unsat result, which leads us to believe that our level of simplification/abstraction is not optimal.</w:t>
+      </w:r>
+    </w:p>
+    <w:p>
+      <w:r>
+        <w:rPr>
+          <w:lang w:val="en-US"/>
+        </w:rPr>
+        <w:t xml:space="preserve">Bug 3: </w:t>
+      </w:r>
+      <w:r>
+        <w:t>The stored PIN cannot be changed into any arbitrary PIN</w:t>
+      </w:r>
+      <w:r>
+        <w:t>. The reference SMT does not encode the pin, and we did not add a representation, so we were not able to test for this bug.</w:t>
+      </w:r>
+      <w:r>
+        <w:t xml:space="preserve"> </w:t>
+      </w:r>
+    </w:p>
+    <w:p>
+      <w:pPr>
+        <w:rPr>
+          <w:lang w:val="en-US"/>
+        </w:rPr>
+      </w:pPr>
+      <w:r>
+        <w:t xml:space="preserve">Bug 4: </w:t>
+      </w:r>
+      <w:r>
+        <w:t>The door is not closed and locked after changing the stored PIN.</w:t>
+      </w:r>
+      <w:r>
+        <w:t xml:space="preserve"> Same as for bug 3.</w:t>
+      </w:r>
+    </w:p>
+    <w:p>
+      <w:pPr>
+        <w:rPr>
+          <w:lang w:val="en-US"/>
+        </w:rPr>
+      </w:pPr>
+    </w:p>
+    <w:p>
+      <w:pPr>
+        <w:pStyle w:val="ListParagraph"/>
+        <w:numPr>
+          <w:ilvl w:val="0"/>
+          <w:numId w:val="1"/>
+        </w:numPr>
+        <w:rPr>
+          <w:sz w:val="32"/>
+          <w:szCs w:val="32"/>
+          <w:lang w:val="en-US"/>
+        </w:rPr>
+      </w:pPr>
+      <w:r>
+        <w:rPr>
+          <w:sz w:val="32"/>
+          <w:szCs w:val="32"/>
+          <w:lang w:val="en-US"/>
+        </w:rPr>
+        <w:t>Potential improvements</w:t>
+      </w:r>
+    </w:p>
+    <w:p>
+      <w:pPr>
+        <w:rPr>
+          <w:lang w:val="en-US"/>
+        </w:rPr>
+      </w:pPr>
+      <w:r>
+        <w:rPr>
+          <w:lang w:val="en-US"/>
+        </w:rPr>
+        <w:t xml:space="preserve">On idea we had is: </w:t>
+      </w:r>
+      <w:r>
+        <w:rPr>
+          <w:lang w:val="en-US"/>
+        </w:rPr>
+        <w:t>E</w:t>
+      </w:r>
+      <w:r>
+        <w:rPr>
+          <w:lang w:val="en-US"/>
+        </w:rPr>
+        <w:t xml:space="preserve">ncoding attempts as states, rewriting specification and implementation with regards to attempts as well. Attempts are currently </w:t>
+      </w:r>
+      <w:r>
+        <w:rPr>
+          <w:lang w:val="en-US"/>
+        </w:rPr>
+        <w:t>checked with valid_state (function), but maybe attempts-manipulation (transition) needs to be covered in the encoding as well, not just the snapshot of the validit</w:t>
+      </w:r>
+      <w:r>
+        <w:rPr>
+          <w:lang w:val="en-US"/>
+        </w:rPr>
+        <w:t>y.</w:t>
       </w:r>
     </w:p>
     <w:sectPr>
@@ -5505,6 +5663,119 @@
 <file path=word/numbering.xml><?xml version="1.0" encoding="utf-8"?>
 <w:numbering xmlns:wpc="http://schemas.microsoft.com/office/word/2010/wordprocessingCanvas" xmlns:cx="http://schemas.microsoft.com/office/drawing/2014/chartex" xmlns:cx1="http://schemas.microsoft.com/office/drawing/2015/9/8/chartex" xmlns:cx2="http://schemas.microsoft.com/office/drawing/2015/10/21/chartex" xmlns:cx3="http://schemas.microsoft.com/office/drawing/2016/5/9/chartex" xmlns:cx4="http://schemas.microsoft.com/office/drawing/2016/5/10/chartex" xmlns:cx5="http://schemas.microsoft.com/office/drawing/2016/5/11/chartex" xmlns:cx6="http://schemas.microsoft.com/office/drawing/2016/5/12/chartex" xmlns:cx7="http://schemas.microsoft.com/office/drawing/2016/5/13/chartex" xmlns:cx8="http://schemas.microsoft.com/office/drawing/2016/5/14/chartex" xmlns:mc="http://schemas.openxmlformats.org/markup-compatibility/2006" xmlns:aink="http://schemas.microsoft.com/office/drawing/2016/ink" xmlns:am3d="http://schemas.microsoft.com/office/drawing/2017/model3d" xmlns:o="urn:schemas-microsoft-com:office:office" xmlns:oel="http://schemas.microsoft.com/office/2019/extlst" xmlns:r="http://schemas.openxmlformats.org/officeDocument/2006/relationships" xmlns:m="http://schemas.openxmlformats.org/officeDocument/2006/math" xmlns:v="urn:schemas-microsoft-com:vml" xmlns:wp14="http://schemas.microsoft.com/office/word/2010/wordprocessingDrawing" xmlns:wp="http://schemas.openxmlformats.org/drawingml/2006/wordprocessingDrawing" xmlns:w10="urn:schemas-microsoft-com:office:word" xmlns:w="http://schemas.openxmlformats.org/wordprocessingml/2006/main" xmlns:w14="http://schemas.microsoft.com/office/word/2010/wordml" xmlns:w15="http://schemas.microsoft.com/office/word/2012/wordml" xmlns:w16cex="http://schemas.microsoft.com/office/word/2018/wordml/cex" xmlns:w16cid="http://schemas.microsoft.com/office/word/2016/wordml/cid" xmlns:w16="http://schemas.microsoft.com/office/word/2018/wordml" xmlns:w16sdtdh="http://schemas.microsoft.com/office/word/2020/wordml/sdtdatahash" xmlns:w16se="http://schemas.microsoft.com/office/word/2015/wordml/symex" xmlns:wpg="http://schemas.microsoft.com/office/word/2010/wordprocessingGroup" xmlns:wpi="http://schemas.microsoft.com/office/word/2010/wordprocessingInk" xmlns:wne="http://schemas.microsoft.com/office/word/2006/wordml" xmlns:wps="http://schemas.microsoft.com/office/word/2010/wordprocessingShape" mc:Ignorable="w14 w15 w16se w16cid w16 w16cex w16sdtdh wp14">
   <w:abstractNum w:abstractNumId="0" w15:restartNumberingAfterBreak="0">
+    <w:nsid w:val="493C44C9"/>
+    <w:multiLevelType w:val="hybridMultilevel"/>
+    <w:tmpl w:val="258E310C"/>
+    <w:lvl w:ilvl="0" w:tplc="0C070001">
+      <w:start w:val="1"/>
+      <w:numFmt w:val="bullet"/>
+      <w:lvlText w:val=""/>
+      <w:lvlJc w:val="left"/>
+      <w:pPr>
+        <w:ind w:left="720" w:hanging="360"/>
+      </w:pPr>
+      <w:rPr>
+        <w:rFonts w:ascii="Symbol" w:hAnsi="Symbol" w:hint="default"/>
+      </w:rPr>
+    </w:lvl>
+    <w:lvl w:ilvl="1" w:tplc="0C070003" w:tentative="1">
+      <w:start w:val="1"/>
+      <w:numFmt w:val="bullet"/>
+      <w:lvlText w:val="o"/>
+      <w:lvlJc w:val="left"/>
+      <w:pPr>
+        <w:ind w:left="1440" w:hanging="360"/>
+      </w:pPr>
+      <w:rPr>
+        <w:rFonts w:ascii="Courier New" w:hAnsi="Courier New" w:cs="Courier New" w:hint="default"/>
+      </w:rPr>
+    </w:lvl>
+    <w:lvl w:ilvl="2" w:tplc="0C070005" w:tentative="1">
+      <w:start w:val="1"/>
+      <w:numFmt w:val="bullet"/>
+      <w:lvlText w:val=""/>
+      <w:lvlJc w:val="left"/>
+      <w:pPr>
+        <w:ind w:left="2160" w:hanging="360"/>
+      </w:pPr>
+      <w:rPr>
+        <w:rFonts w:ascii="Wingdings" w:hAnsi="Wingdings" w:hint="default"/>
+      </w:rPr>
+    </w:lvl>
+    <w:lvl w:ilvl="3" w:tplc="0C070001" w:tentative="1">
+      <w:start w:val="1"/>
+      <w:numFmt w:val="bullet"/>
+      <w:lvlText w:val=""/>
+      <w:lvlJc w:val="left"/>
+      <w:pPr>
+        <w:ind w:left="2880" w:hanging="360"/>
+      </w:pPr>
+      <w:rPr>
+        <w:rFonts w:ascii="Symbol" w:hAnsi="Symbol" w:hint="default"/>
+      </w:rPr>
+    </w:lvl>
+    <w:lvl w:ilvl="4" w:tplc="0C070003" w:tentative="1">
+      <w:start w:val="1"/>
+      <w:numFmt w:val="bullet"/>
+      <w:lvlText w:val="o"/>
+      <w:lvlJc w:val="left"/>
+      <w:pPr>
+        <w:ind w:left="3600" w:hanging="360"/>
+      </w:pPr>
+      <w:rPr>
+        <w:rFonts w:ascii="Courier New" w:hAnsi="Courier New" w:cs="Courier New" w:hint="default"/>
+      </w:rPr>
+    </w:lvl>
+    <w:lvl w:ilvl="5" w:tplc="0C070005" w:tentative="1">
+      <w:start w:val="1"/>
+      <w:numFmt w:val="bullet"/>
+      <w:lvlText w:val=""/>
+      <w:lvlJc w:val="left"/>
+      <w:pPr>
+        <w:ind w:left="4320" w:hanging="360"/>
+      </w:pPr>
+      <w:rPr>
+        <w:rFonts w:ascii="Wingdings" w:hAnsi="Wingdings" w:hint="default"/>
+      </w:rPr>
+    </w:lvl>
+    <w:lvl w:ilvl="6" w:tplc="0C070001" w:tentative="1">
+      <w:start w:val="1"/>
+      <w:numFmt w:val="bullet"/>
+      <w:lvlText w:val=""/>
+      <w:lvlJc w:val="left"/>
+      <w:pPr>
+        <w:ind w:left="5040" w:hanging="360"/>
+      </w:pPr>
+      <w:rPr>
+        <w:rFonts w:ascii="Symbol" w:hAnsi="Symbol" w:hint="default"/>
+      </w:rPr>
+    </w:lvl>
+    <w:lvl w:ilvl="7" w:tplc="0C070003" w:tentative="1">
+      <w:start w:val="1"/>
+      <w:numFmt w:val="bullet"/>
+      <w:lvlText w:val="o"/>
+      <w:lvlJc w:val="left"/>
+      <w:pPr>
+        <w:ind w:left="5760" w:hanging="360"/>
+      </w:pPr>
+      <w:rPr>
+        <w:rFonts w:ascii="Courier New" w:hAnsi="Courier New" w:cs="Courier New" w:hint="default"/>
+      </w:rPr>
+    </w:lvl>
+    <w:lvl w:ilvl="8" w:tplc="0C070005" w:tentative="1">
+      <w:start w:val="1"/>
+      <w:numFmt w:val="bullet"/>
+      <w:lvlText w:val=""/>
+      <w:lvlJc w:val="left"/>
+      <w:pPr>
+        <w:ind w:left="6480" w:hanging="360"/>
+      </w:pPr>
+      <w:rPr>
+        <w:rFonts w:ascii="Wingdings" w:hAnsi="Wingdings" w:hint="default"/>
+      </w:rPr>
+    </w:lvl>
+  </w:abstractNum>
+  <w:abstractNum w:abstractNumId="1" w15:restartNumberingAfterBreak="0">
     <w:nsid w:val="6C0C5413"/>
     <w:multiLevelType w:val="hybridMultilevel"/>
     <w:tmpl w:val="432C5714"/>
@@ -5594,6 +5865,9 @@
     </w:lvl>
   </w:abstractNum>
   <w:num w:numId="1" w16cid:durableId="1794253166">
+    <w:abstractNumId w:val="1"/>
+  </w:num>
+  <w:num w:numId="2" w16cid:durableId="2082943571">
     <w:abstractNumId w:val="0"/>
   </w:num>
 </w:numbering>

</xml_diff>